<commit_message>
Initial support for table extraction from documents
</commit_message>
<xml_diff>
--- a/annot8-components-documents/src/test/resources/io/annot8/components/documents/processors/testDocument.docx
+++ b/annot8-components-documents/src/test/resources/io/annot8/components/documents/processors/testDocument.docx
@@ -1,18 +1,33 @@
 
 <file path=word/document.xml><?xml version="1.0" encoding="utf-8"?>
-<w:document xmlns:wpc="http://schemas.microsoft.com/office/word/2010/wordprocessingCanvas" xmlns:cx="http://schemas.microsoft.com/office/drawing/2014/chartex" xmlns:cx1="http://schemas.microsoft.com/office/drawing/2015/9/8/chartex" xmlns:cx2="http://schemas.microsoft.com/office/drawing/2015/10/21/chartex" xmlns:cx3="http://schemas.microsoft.com/office/drawing/2016/5/9/chartex" xmlns:cx4="http://schemas.microsoft.com/office/drawing/2016/5/10/chartex" xmlns:cx5="http://schemas.microsoft.com/office/drawing/2016/5/11/chartex" xmlns:cx6="http://schemas.microsoft.com/office/drawing/2016/5/12/chartex" xmlns:cx7="http://schemas.microsoft.com/office/drawing/2016/5/13/chartex" xmlns:cx8="http://schemas.microsoft.com/office/drawing/2016/5/14/chartex" xmlns:mc="http://schemas.openxmlformats.org/markup-compatibility/2006" xmlns:aink="http://schemas.microsoft.com/office/drawing/2016/ink" xmlns:am3d="http://schemas.microsoft.com/office/drawing/2017/model3d" xmlns:o="urn:schemas-microsoft-com:office:office" xmlns:r="http://schemas.openxmlformats.org/officeDocument/2006/relationships" xmlns:m="http://schemas.openxmlformats.org/officeDocument/2006/math" xmlns:v="urn:schemas-microsoft-com:vml" xmlns:wp14="http://schemas.microsoft.com/office/word/2010/wordprocessingDrawing" xmlns:wp="http://schemas.openxmlformats.org/drawingml/2006/wordprocessingDrawing" xmlns:w10="urn:schemas-microsoft-com:office:word" xmlns:w="http://schemas.openxmlformats.org/wordprocessingml/2006/main" xmlns:w14="http://schemas.microsoft.com/office/word/2010/wordml" xmlns:w15="http://schemas.microsoft.com/office/word/2012/wordml" xmlns:w16cid="http://schemas.microsoft.com/office/word/2016/wordml/cid" xmlns:w16se="http://schemas.microsoft.com/office/word/2015/wordml/symex" xmlns:wpg="http://schemas.microsoft.com/office/word/2010/wordprocessingGroup" xmlns:wpi="http://schemas.microsoft.com/office/word/2010/wordprocessingInk" xmlns:wne="http://schemas.microsoft.com/office/word/2006/wordml" xmlns:wps="http://schemas.microsoft.com/office/word/2010/wordprocessingShape" mc:Ignorable="w14 w15 w16se w16cid wp14">
+<w:document xmlns:o="urn:schemas-microsoft-com:office:office" xmlns:r="http://schemas.openxmlformats.org/officeDocument/2006/relationships" xmlns:v="urn:schemas-microsoft-com:vml" xmlns:w="http://schemas.openxmlformats.org/wordprocessingml/2006/main" xmlns:w10="urn:schemas-microsoft-com:office:word" xmlns:wp="http://schemas.openxmlformats.org/drawingml/2006/wordprocessingDrawing" xmlns:wps="http://schemas.microsoft.com/office/word/2010/wordprocessingShape" xmlns:wpg="http://schemas.microsoft.com/office/word/2010/wordprocessingGroup" xmlns:mc="http://schemas.openxmlformats.org/markup-compatibility/2006" xmlns:wp14="http://schemas.microsoft.com/office/word/2010/wordprocessingDrawing" xmlns:w14="http://schemas.microsoft.com/office/word/2010/wordml" mc:Ignorable="w14 wp14">
   <w:body>
     <w:p>
       <w:pPr>
         <w:pStyle w:val="Title"/>
-      </w:pPr>
-      <w:r>
+        <w:rPr/>
+      </w:pPr>
+      <w:r>
+        <w:rPr/>
         <w:t>Test Document</w:t>
       </w:r>
     </w:p>
-    <w:p/>
     <w:p>
-      <w:r>
+      <w:pPr>
+        <w:pStyle w:val="Normal"/>
+        <w:rPr/>
+      </w:pPr>
+      <w:r>
+        <w:rPr/>
+      </w:r>
+    </w:p>
+    <w:p>
+      <w:pPr>
+        <w:pStyle w:val="Normal"/>
+        <w:rPr/>
+      </w:pPr>
+      <w:r>
+        <w:rPr/>
         <w:t>This is a test document, containing a range of features including:</w:t>
       </w:r>
     </w:p>
@@ -23,8 +38,10 @@
           <w:ilvl w:val="0"/>
           <w:numId w:val="1"/>
         </w:numPr>
-      </w:pPr>
-      <w:r>
+        <w:rPr/>
+      </w:pPr>
+      <w:r>
+        <w:rPr/>
         <w:t>Lists</w:t>
       </w:r>
     </w:p>
@@ -35,8 +52,10 @@
           <w:ilvl w:val="0"/>
           <w:numId w:val="1"/>
         </w:numPr>
-      </w:pPr>
-      <w:r>
+        <w:rPr/>
+      </w:pPr>
+      <w:r>
+        <w:rPr/>
         <w:t>Headers and Footers</w:t>
       </w:r>
     </w:p>
@@ -47,8 +66,10 @@
           <w:ilvl w:val="0"/>
           <w:numId w:val="1"/>
         </w:numPr>
-      </w:pPr>
-      <w:r>
+        <w:rPr/>
+      </w:pPr>
+      <w:r>
+        <w:rPr/>
         <w:t>Formatting</w:t>
       </w:r>
     </w:p>
@@ -59,8 +80,10 @@
           <w:ilvl w:val="0"/>
           <w:numId w:val="1"/>
         </w:numPr>
-      </w:pPr>
-      <w:r>
+        <w:rPr/>
+      </w:pPr>
+      <w:r>
+        <w:rPr/>
         <w:t>Page Breaks</w:t>
       </w:r>
     </w:p>
@@ -71,8 +94,10 @@
           <w:ilvl w:val="0"/>
           <w:numId w:val="1"/>
         </w:numPr>
-      </w:pPr>
-      <w:r>
+        <w:rPr/>
+      </w:pPr>
+      <w:r>
+        <w:rPr/>
         <w:t>Images</w:t>
       </w:r>
     </w:p>
@@ -83,14 +108,43 @@
           <w:ilvl w:val="0"/>
           <w:numId w:val="1"/>
         </w:numPr>
-      </w:pPr>
-      <w:r>
+        <w:rPr/>
+      </w:pPr>
+      <w:r>
+        <w:rPr/>
         <w:t>Links</w:t>
       </w:r>
     </w:p>
-    <w:p/>
     <w:p>
-      <w:r>
+      <w:pPr>
+        <w:pStyle w:val="ListParagraph"/>
+        <w:numPr>
+          <w:ilvl w:val="0"/>
+          <w:numId w:val="1"/>
+        </w:numPr>
+        <w:rPr/>
+      </w:pPr>
+      <w:r>
+        <w:rPr/>
+        <w:t>Tables</w:t>
+      </w:r>
+    </w:p>
+    <w:p>
+      <w:pPr>
+        <w:pStyle w:val="Normal"/>
+        <w:rPr/>
+      </w:pPr>
+      <w:r>
+        <w:rPr/>
+      </w:r>
+    </w:p>
+    <w:p>
+      <w:pPr>
+        <w:pStyle w:val="Normal"/>
+        <w:rPr/>
+      </w:pPr>
+      <w:r>
+        <w:rPr/>
         <w:t xml:space="preserve">This sentence contains </w:t>
       </w:r>
       <w:r>
@@ -100,6 +154,7 @@
         <w:t>bold</w:t>
       </w:r>
       <w:r>
+        <w:rPr/>
         <w:t xml:space="preserve">, </w:t>
       </w:r>
       <w:r>
@@ -109,6 +164,7 @@
         <w:t>italic</w:t>
       </w:r>
       <w:r>
+        <w:rPr/>
         <w:t xml:space="preserve"> and </w:t>
       </w:r>
       <w:r>
@@ -118,29 +174,346 @@
         <w:t xml:space="preserve">red </w:t>
       </w:r>
       <w:r>
+        <w:rPr/>
         <w:t>text!</w:t>
       </w:r>
     </w:p>
     <w:p>
+      <w:pPr>
+        <w:pStyle w:val="Normal"/>
+        <w:rPr/>
+      </w:pPr>
+      <w:r>
+        <w:rPr/>
+      </w:r>
+    </w:p>
+    <w:tbl>
+      <w:tblPr>
+        <w:tblW w:w="9026" w:type="dxa"/>
+        <w:jc w:val="left"/>
+        <w:tblInd w:w="0" w:type="dxa"/>
+        <w:tblBorders>
+          <w:top w:val="single" w:sz="2" w:space="0" w:color="000000"/>
+          <w:left w:val="single" w:sz="2" w:space="0" w:color="000000"/>
+          <w:bottom w:val="single" w:sz="2" w:space="0" w:color="000000"/>
+          <w:insideH w:val="single" w:sz="2" w:space="0" w:color="000000"/>
+        </w:tblBorders>
+        <w:tblCellMar>
+          <w:top w:w="55" w:type="dxa"/>
+          <w:left w:w="54" w:type="dxa"/>
+          <w:bottom w:w="55" w:type="dxa"/>
+          <w:right w:w="55" w:type="dxa"/>
+        </w:tblCellMar>
+      </w:tblPr>
+      <w:tblGrid>
+        <w:gridCol w:w="3008"/>
+        <w:gridCol w:w="3009"/>
+        <w:gridCol w:w="3009"/>
+      </w:tblGrid>
+      <w:tr>
+        <w:trPr>
+          <w:tblHeader w:val="true"/>
+        </w:trPr>
+        <w:tc>
+          <w:tcPr>
+            <w:tcW w:w="3008" w:type="dxa"/>
+            <w:tcBorders>
+              <w:top w:val="single" w:sz="2" w:space="0" w:color="000000"/>
+              <w:left w:val="single" w:sz="2" w:space="0" w:color="000000"/>
+              <w:bottom w:val="single" w:sz="2" w:space="0" w:color="000000"/>
+              <w:insideH w:val="single" w:sz="2" w:space="0" w:color="000000"/>
+            </w:tcBorders>
+            <w:shd w:fill="auto" w:val="clear"/>
+          </w:tcPr>
+          <w:p>
+            <w:pPr>
+              <w:pStyle w:val="TableHeading"/>
+              <w:rPr/>
+            </w:pPr>
+            <w:r>
+              <w:rPr/>
+              <w:t>ID</w:t>
+            </w:r>
+          </w:p>
+        </w:tc>
+        <w:tc>
+          <w:tcPr>
+            <w:tcW w:w="3009" w:type="dxa"/>
+            <w:tcBorders>
+              <w:top w:val="single" w:sz="2" w:space="0" w:color="000000"/>
+              <w:left w:val="single" w:sz="2" w:space="0" w:color="000000"/>
+              <w:bottom w:val="single" w:sz="2" w:space="0" w:color="000000"/>
+              <w:insideH w:val="single" w:sz="2" w:space="0" w:color="000000"/>
+            </w:tcBorders>
+            <w:shd w:fill="auto" w:val="clear"/>
+          </w:tcPr>
+          <w:p>
+            <w:pPr>
+              <w:pStyle w:val="TableHeading"/>
+              <w:rPr/>
+            </w:pPr>
+            <w:r>
+              <w:rPr/>
+              <w:t>Name</w:t>
+            </w:r>
+          </w:p>
+        </w:tc>
+        <w:tc>
+          <w:tcPr>
+            <w:tcW w:w="3009" w:type="dxa"/>
+            <w:tcBorders>
+              <w:top w:val="single" w:sz="2" w:space="0" w:color="000000"/>
+              <w:left w:val="single" w:sz="2" w:space="0" w:color="000000"/>
+              <w:bottom w:val="single" w:sz="2" w:space="0" w:color="000000"/>
+              <w:right w:val="single" w:sz="2" w:space="0" w:color="000000"/>
+              <w:insideH w:val="single" w:sz="2" w:space="0" w:color="000000"/>
+              <w:insideV w:val="single" w:sz="2" w:space="0" w:color="000000"/>
+            </w:tcBorders>
+            <w:shd w:fill="auto" w:val="clear"/>
+          </w:tcPr>
+          <w:p>
+            <w:pPr>
+              <w:pStyle w:val="TableHeading"/>
+              <w:rPr/>
+            </w:pPr>
+            <w:r>
+              <w:rPr/>
+              <w:t>Colour</w:t>
+            </w:r>
+          </w:p>
+        </w:tc>
+      </w:tr>
+      <w:tr>
+        <w:trPr/>
+        <w:tc>
+          <w:tcPr>
+            <w:tcW w:w="3008" w:type="dxa"/>
+            <w:tcBorders>
+              <w:left w:val="single" w:sz="2" w:space="0" w:color="000000"/>
+              <w:bottom w:val="single" w:sz="2" w:space="0" w:color="000000"/>
+              <w:insideH w:val="single" w:sz="2" w:space="0" w:color="000000"/>
+            </w:tcBorders>
+            <w:shd w:fill="auto" w:val="clear"/>
+          </w:tcPr>
+          <w:p>
+            <w:pPr>
+              <w:pStyle w:val="TableContents"/>
+              <w:rPr/>
+            </w:pPr>
+            <w:r>
+              <w:rPr/>
+              <w:t>001</w:t>
+            </w:r>
+          </w:p>
+        </w:tc>
+        <w:tc>
+          <w:tcPr>
+            <w:tcW w:w="3009" w:type="dxa"/>
+            <w:tcBorders>
+              <w:left w:val="single" w:sz="2" w:space="0" w:color="000000"/>
+              <w:bottom w:val="single" w:sz="2" w:space="0" w:color="000000"/>
+              <w:insideH w:val="single" w:sz="2" w:space="0" w:color="000000"/>
+            </w:tcBorders>
+            <w:shd w:fill="auto" w:val="clear"/>
+          </w:tcPr>
+          <w:p>
+            <w:pPr>
+              <w:pStyle w:val="TableContents"/>
+              <w:rPr/>
+            </w:pPr>
+            <w:r>
+              <w:rPr/>
+              <w:t>Alice</w:t>
+            </w:r>
+          </w:p>
+        </w:tc>
+        <w:tc>
+          <w:tcPr>
+            <w:tcW w:w="3009" w:type="dxa"/>
+            <w:tcBorders>
+              <w:left w:val="single" w:sz="2" w:space="0" w:color="000000"/>
+              <w:bottom w:val="single" w:sz="2" w:space="0" w:color="000000"/>
+              <w:right w:val="single" w:sz="2" w:space="0" w:color="000000"/>
+              <w:insideH w:val="single" w:sz="2" w:space="0" w:color="000000"/>
+              <w:insideV w:val="single" w:sz="2" w:space="0" w:color="000000"/>
+            </w:tcBorders>
+            <w:shd w:fill="auto" w:val="clear"/>
+          </w:tcPr>
+          <w:p>
+            <w:pPr>
+              <w:pStyle w:val="TableContents"/>
+              <w:rPr/>
+            </w:pPr>
+            <w:r>
+              <w:rPr/>
+              <w:t>Red</w:t>
+            </w:r>
+          </w:p>
+        </w:tc>
+      </w:tr>
+      <w:tr>
+        <w:trPr/>
+        <w:tc>
+          <w:tcPr>
+            <w:tcW w:w="3008" w:type="dxa"/>
+            <w:tcBorders>
+              <w:left w:val="single" w:sz="2" w:space="0" w:color="000000"/>
+              <w:bottom w:val="single" w:sz="2" w:space="0" w:color="000000"/>
+              <w:insideH w:val="single" w:sz="2" w:space="0" w:color="000000"/>
+            </w:tcBorders>
+            <w:shd w:fill="auto" w:val="clear"/>
+          </w:tcPr>
+          <w:p>
+            <w:pPr>
+              <w:pStyle w:val="TableContents"/>
+              <w:rPr/>
+            </w:pPr>
+            <w:r>
+              <w:rPr/>
+              <w:t>002</w:t>
+            </w:r>
+          </w:p>
+        </w:tc>
+        <w:tc>
+          <w:tcPr>
+            <w:tcW w:w="3009" w:type="dxa"/>
+            <w:tcBorders>
+              <w:left w:val="single" w:sz="2" w:space="0" w:color="000000"/>
+              <w:bottom w:val="single" w:sz="2" w:space="0" w:color="000000"/>
+              <w:insideH w:val="single" w:sz="2" w:space="0" w:color="000000"/>
+            </w:tcBorders>
+            <w:shd w:fill="auto" w:val="clear"/>
+          </w:tcPr>
+          <w:p>
+            <w:pPr>
+              <w:pStyle w:val="TableContents"/>
+              <w:rPr/>
+            </w:pPr>
+            <w:r>
+              <w:rPr/>
+              <w:t>Bob</w:t>
+            </w:r>
+          </w:p>
+        </w:tc>
+        <w:tc>
+          <w:tcPr>
+            <w:tcW w:w="3009" w:type="dxa"/>
+            <w:tcBorders>
+              <w:left w:val="single" w:sz="2" w:space="0" w:color="000000"/>
+              <w:bottom w:val="single" w:sz="2" w:space="0" w:color="000000"/>
+              <w:right w:val="single" w:sz="2" w:space="0" w:color="000000"/>
+              <w:insideH w:val="single" w:sz="2" w:space="0" w:color="000000"/>
+              <w:insideV w:val="single" w:sz="2" w:space="0" w:color="000000"/>
+            </w:tcBorders>
+            <w:shd w:fill="auto" w:val="clear"/>
+          </w:tcPr>
+          <w:p>
+            <w:pPr>
+              <w:pStyle w:val="TableContents"/>
+              <w:rPr/>
+            </w:pPr>
+            <w:r>
+              <w:rPr/>
+              <w:t>Green</w:t>
+            </w:r>
+          </w:p>
+        </w:tc>
+      </w:tr>
+      <w:tr>
+        <w:trPr/>
+        <w:tc>
+          <w:tcPr>
+            <w:tcW w:w="3008" w:type="dxa"/>
+            <w:tcBorders>
+              <w:left w:val="single" w:sz="2" w:space="0" w:color="000000"/>
+              <w:bottom w:val="single" w:sz="2" w:space="0" w:color="000000"/>
+              <w:insideH w:val="single" w:sz="2" w:space="0" w:color="000000"/>
+            </w:tcBorders>
+            <w:shd w:fill="auto" w:val="clear"/>
+          </w:tcPr>
+          <w:p>
+            <w:pPr>
+              <w:pStyle w:val="TableContents"/>
+              <w:rPr/>
+            </w:pPr>
+            <w:r>
+              <w:rPr/>
+              <w:t>003</w:t>
+            </w:r>
+          </w:p>
+        </w:tc>
+        <w:tc>
+          <w:tcPr>
+            <w:tcW w:w="3009" w:type="dxa"/>
+            <w:tcBorders>
+              <w:left w:val="single" w:sz="2" w:space="0" w:color="000000"/>
+              <w:bottom w:val="single" w:sz="2" w:space="0" w:color="000000"/>
+              <w:insideH w:val="single" w:sz="2" w:space="0" w:color="000000"/>
+            </w:tcBorders>
+            <w:shd w:fill="auto" w:val="clear"/>
+          </w:tcPr>
+          <w:p>
+            <w:pPr>
+              <w:pStyle w:val="TableContents"/>
+              <w:rPr/>
+            </w:pPr>
+            <w:r>
+              <w:rPr/>
+              <w:t>Charlie</w:t>
+            </w:r>
+          </w:p>
+        </w:tc>
+        <w:tc>
+          <w:tcPr>
+            <w:tcW w:w="3009" w:type="dxa"/>
+            <w:tcBorders>
+              <w:left w:val="single" w:sz="2" w:space="0" w:color="000000"/>
+              <w:bottom w:val="single" w:sz="2" w:space="0" w:color="000000"/>
+              <w:right w:val="single" w:sz="2" w:space="0" w:color="000000"/>
+              <w:insideH w:val="single" w:sz="2" w:space="0" w:color="000000"/>
+              <w:insideV w:val="single" w:sz="2" w:space="0" w:color="000000"/>
+            </w:tcBorders>
+            <w:shd w:fill="auto" w:val="clear"/>
+          </w:tcPr>
+          <w:p>
+            <w:pPr>
+              <w:pStyle w:val="TableContents"/>
+              <w:rPr/>
+            </w:pPr>
+            <w:r>
+              <w:rPr/>
+              <w:t>Blue</w:t>
+            </w:r>
+          </w:p>
+        </w:tc>
+      </w:tr>
+    </w:tbl>
+    <w:p>
+      <w:pPr>
+        <w:pStyle w:val="Normal"/>
+        <w:rPr/>
+      </w:pPr>
+      <w:r>
+        <w:rPr/>
+      </w:r>
       <w:r>
         <w:br w:type="page"/>
       </w:r>
     </w:p>
     <w:p>
       <w:pPr>
-        <w:keepNext/>
+        <w:pStyle w:val="Normal"/>
+        <w:keepNext w:val="true"/>
+        <w:rPr/>
       </w:pPr>
       <w:bookmarkStart w:id="0" w:name="_GoBack"/>
       <w:r>
-        <w:rPr>
-          <w:noProof/>
-        </w:rPr>
-        <w:lastRenderedPageBreak/>
+        <w:rPr/>
         <w:drawing>
-          <wp:inline distT="0" distB="0" distL="0" distR="0">
+          <wp:inline distT="0" distB="6350" distL="0" distR="0">
             <wp:extent cx="5727700" cy="3803650"/>
-            <wp:effectExtent l="0" t="0" r="0" b="6350"/>
-            <wp:docPr id="2" name="Picture 2"/>
+            <wp:effectExtent l="0" t="0" r="0" b="0"/>
+            <wp:docPr id="1" name="Picture 2" descr=""/>
             <wp:cNvGraphicFramePr>
               <a:graphicFrameLocks xmlns:a="http://schemas.openxmlformats.org/drawingml/2006/main" noChangeAspect="1"/>
             </wp:cNvGraphicFramePr>
@@ -148,22 +521,18 @@
               <a:graphicData uri="http://schemas.openxmlformats.org/drawingml/2006/picture">
                 <pic:pic xmlns:pic="http://schemas.openxmlformats.org/drawingml/2006/picture">
                   <pic:nvPicPr>
-                    <pic:cNvPr id="2" name="B1206_near_Southwold_Farm_-_geograph.org.uk_-_1453352.jpg"/>
-                    <pic:cNvPicPr/>
+                    <pic:cNvPr id="1" name="Picture 2" descr=""/>
+                    <pic:cNvPicPr>
+                      <a:picLocks noChangeAspect="1" noChangeArrowheads="1"/>
+                    </pic:cNvPicPr>
                   </pic:nvPicPr>
                   <pic:blipFill>
-                    <a:blip r:embed="rId7">
-                      <a:extLst>
-                        <a:ext uri="{28A0092B-C50C-407E-A947-70E740481C1C}">
-                          <a14:useLocalDpi xmlns:a14="http://schemas.microsoft.com/office/drawing/2010/main" val="0"/>
-                        </a:ext>
-                      </a:extLst>
-                    </a:blip>
+                    <a:blip r:embed="rId2"/>
                     <a:stretch>
                       <a:fillRect/>
                     </a:stretch>
                   </pic:blipFill>
-                  <pic:spPr>
+                  <pic:spPr bwMode="auto">
                     <a:xfrm>
                       <a:off x="0" y="0"/>
                       <a:ext cx="5727700" cy="3803650"/>
@@ -182,46 +551,65 @@
     </w:p>
     <w:p>
       <w:pPr>
-        <w:pStyle w:val="Caption"/>
+        <w:pStyle w:val="Caption1"/>
+        <w:rPr/>
+      </w:pPr>
+      <w:r>
+        <w:rPr/>
+        <w:t xml:space="preserve">Figure </w:t>
+      </w:r>
+      <w:r>
+        <w:rPr/>
+        <w:fldChar w:fldCharType="begin"/>
+      </w:r>
+      <w:r>
+        <w:rPr/>
+        <w:instrText> SEQ Figure \* ARABIC </w:instrText>
+      </w:r>
+      <w:r>
+        <w:rPr/>
+        <w:fldChar w:fldCharType="separate"/>
+      </w:r>
+      <w:r>
+        <w:rPr/>
+        <w:t>1</w:t>
+      </w:r>
+      <w:r>
+        <w:rPr/>
+        <w:fldChar w:fldCharType="end"/>
+      </w:r>
+      <w:r>
+        <w:rPr/>
+        <w:t>: B1206 near Southwold Farm</w:t>
+      </w:r>
+    </w:p>
+    <w:p>
+      <w:pPr>
+        <w:pStyle w:val="Normal"/>
+        <w:rPr/>
+      </w:pPr>
+      <w:r>
+        <w:rPr/>
+      </w:r>
+    </w:p>
+    <w:p>
+      <w:pPr>
+        <w:pStyle w:val="Normal"/>
+        <w:rPr/>
+      </w:pPr>
+      <w:r>
         <w:rPr>
-          <w:rFonts w:ascii="Times New Roman" w:eastAsia="Times New Roman" w:hAnsi="Times New Roman" w:cs="Times New Roman"/>
-        </w:rPr>
-      </w:pPr>
-      <w:r>
-        <w:t xml:space="preserve">Figure </w:t>
-      </w:r>
-      <w:fldSimple w:instr=" SEQ Figure \* ARABIC ">
-        <w:r>
-          <w:rPr>
-            <w:noProof/>
-          </w:rPr>
-          <w:t>1</w:t>
-        </w:r>
-      </w:fldSimple>
-      <w:r>
-        <w:t>: B1206 near Southwold Farm</w:t>
-      </w:r>
-    </w:p>
-    <w:p/>
-    <w:p>
-      <w:pPr>
-        <w:rPr>
-          <w:rFonts w:ascii="Times New Roman" w:eastAsia="Times New Roman" w:hAnsi="Times New Roman" w:cs="Times New Roman"/>
-        </w:rPr>
-      </w:pPr>
-      <w:r>
-        <w:rPr>
-          <w:rFonts w:ascii="Arial" w:eastAsia="Times New Roman" w:hAnsi="Arial" w:cs="Arial"/>
+          <w:rFonts w:eastAsia="Times New Roman" w:cs="Arial" w:ascii="Arial" w:hAnsi="Arial"/>
           <w:color w:val="222222"/>
           <w:sz w:val="20"/>
           <w:szCs w:val="20"/>
-          <w:shd w:val="clear" w:color="auto" w:fill="F8F9FA"/>
+          <w:shd w:fill="F8F9FA" w:val="clear"/>
         </w:rPr>
         <w:t>David Wright / </w:t>
       </w:r>
       <w:r>
         <w:rPr>
-          <w:rFonts w:ascii="Arial" w:eastAsia="Times New Roman" w:hAnsi="Arial" w:cs="Arial"/>
+          <w:rFonts w:eastAsia="Times New Roman" w:cs="Arial" w:ascii="Arial" w:hAnsi="Arial"/>
           <w:i/>
           <w:iCs/>
           <w:color w:val="222222"/>
@@ -232,18 +620,19 @@
       </w:r>
       <w:r>
         <w:rPr>
-          <w:rFonts w:ascii="Arial" w:eastAsia="Times New Roman" w:hAnsi="Arial" w:cs="Arial"/>
+          <w:rFonts w:eastAsia="Times New Roman" w:cs="Arial" w:ascii="Arial" w:hAnsi="Arial"/>
           <w:color w:val="222222"/>
           <w:sz w:val="20"/>
           <w:szCs w:val="20"/>
-          <w:shd w:val="clear" w:color="auto" w:fill="F8F9FA"/>
+          <w:shd w:fill="F8F9FA" w:val="clear"/>
         </w:rPr>
         <w:t> / </w:t>
       </w:r>
-      <w:hyperlink r:id="rId8" w:history="1">
+      <w:hyperlink r:id="rId3">
         <w:r>
           <w:rPr>
-            <w:rFonts w:ascii="Arial" w:eastAsia="Times New Roman" w:hAnsi="Arial" w:cs="Arial"/>
+            <w:rStyle w:val="ListLabel4"/>
+            <w:rFonts w:eastAsia="Times New Roman" w:cs="Arial" w:ascii="Arial" w:hAnsi="Arial"/>
             <w:color w:val="663366"/>
             <w:sz w:val="20"/>
             <w:szCs w:val="20"/>
@@ -253,128 +642,111 @@
         </w:r>
       </w:hyperlink>
     </w:p>
-    <w:p/>
+    <w:p>
+      <w:pPr>
+        <w:pStyle w:val="Normal"/>
+        <w:rPr/>
+      </w:pPr>
+      <w:r>
+        <w:rPr/>
+      </w:r>
+    </w:p>
     <w:sectPr>
-      <w:headerReference w:type="default" r:id="rId9"/>
-      <w:footerReference w:type="default" r:id="rId10"/>
-      <w:pgSz w:w="11900" w:h="16840"/>
-      <w:pgMar w:top="1440" w:right="1440" w:bottom="1440" w:left="1440" w:header="708" w:footer="708" w:gutter="0"/>
-      <w:cols w:space="708"/>
-      <w:docGrid w:linePitch="360"/>
+      <w:headerReference w:type="default" r:id="rId4"/>
+      <w:footerReference w:type="default" r:id="rId5"/>
+      <w:type w:val="nextPage"/>
+      <w:pgSz w:w="11906" w:h="16838"/>
+      <w:pgMar w:left="1440" w:right="1440" w:header="708" w:top="1440" w:footer="708" w:bottom="1440" w:gutter="0"/>
+      <w:pgNumType w:fmt="decimal"/>
+      <w:formProt w:val="false"/>
+      <w:textDirection w:val="lrTb"/>
+      <w:docGrid w:type="default" w:linePitch="360" w:charSpace="0"/>
     </w:sectPr>
   </w:body>
 </w:document>
 </file>
 
-<file path=word/endnotes.xml><?xml version="1.0" encoding="utf-8"?>
-<w:endnotes xmlns:wpc="http://schemas.microsoft.com/office/word/2010/wordprocessingCanvas" xmlns:cx="http://schemas.microsoft.com/office/drawing/2014/chartex" xmlns:cx1="http://schemas.microsoft.com/office/drawing/2015/9/8/chartex" xmlns:cx2="http://schemas.microsoft.com/office/drawing/2015/10/21/chartex" xmlns:cx3="http://schemas.microsoft.com/office/drawing/2016/5/9/chartex" xmlns:cx4="http://schemas.microsoft.com/office/drawing/2016/5/10/chartex" xmlns:cx5="http://schemas.microsoft.com/office/drawing/2016/5/11/chartex" xmlns:cx6="http://schemas.microsoft.com/office/drawing/2016/5/12/chartex" xmlns:cx7="http://schemas.microsoft.com/office/drawing/2016/5/13/chartex" xmlns:cx8="http://schemas.microsoft.com/office/drawing/2016/5/14/chartex" xmlns:mc="http://schemas.openxmlformats.org/markup-compatibility/2006" xmlns:aink="http://schemas.microsoft.com/office/drawing/2016/ink" xmlns:am3d="http://schemas.microsoft.com/office/drawing/2017/model3d" xmlns:o="urn:schemas-microsoft-com:office:office" xmlns:r="http://schemas.openxmlformats.org/officeDocument/2006/relationships" xmlns:m="http://schemas.openxmlformats.org/officeDocument/2006/math" xmlns:v="urn:schemas-microsoft-com:vml" xmlns:wp14="http://schemas.microsoft.com/office/word/2010/wordprocessingDrawing" xmlns:wp="http://schemas.openxmlformats.org/drawingml/2006/wordprocessingDrawing" xmlns:w10="urn:schemas-microsoft-com:office:word" xmlns:w="http://schemas.openxmlformats.org/wordprocessingml/2006/main" xmlns:w14="http://schemas.microsoft.com/office/word/2010/wordml" xmlns:w15="http://schemas.microsoft.com/office/word/2012/wordml" xmlns:w16cid="http://schemas.microsoft.com/office/word/2016/wordml/cid" xmlns:w16se="http://schemas.microsoft.com/office/word/2015/wordml/symex" xmlns:wpg="http://schemas.microsoft.com/office/word/2010/wordprocessingGroup" xmlns:wpi="http://schemas.microsoft.com/office/word/2010/wordprocessingInk" xmlns:wne="http://schemas.microsoft.com/office/word/2006/wordml" xmlns:wps="http://schemas.microsoft.com/office/word/2010/wordprocessingShape" mc:Ignorable="w14 w15 w16se w16cid wp14">
-  <w:endnote w:type="separator" w:id="-1">
-    <w:p>
-      <w:r>
-        <w:separator/>
-      </w:r>
-    </w:p>
-  </w:endnote>
-  <w:endnote w:type="continuationSeparator" w:id="0">
-    <w:p>
-      <w:r>
-        <w:continuationSeparator/>
-      </w:r>
-    </w:p>
-  </w:endnote>
-</w:endnotes>
-</file>
-
 <file path=word/footer1.xml><?xml version="1.0" encoding="utf-8"?>
-<w:ftr xmlns:wpc="http://schemas.microsoft.com/office/word/2010/wordprocessingCanvas" xmlns:cx="http://schemas.microsoft.com/office/drawing/2014/chartex" xmlns:cx1="http://schemas.microsoft.com/office/drawing/2015/9/8/chartex" xmlns:cx2="http://schemas.microsoft.com/office/drawing/2015/10/21/chartex" xmlns:cx3="http://schemas.microsoft.com/office/drawing/2016/5/9/chartex" xmlns:cx4="http://schemas.microsoft.com/office/drawing/2016/5/10/chartex" xmlns:cx5="http://schemas.microsoft.com/office/drawing/2016/5/11/chartex" xmlns:cx6="http://schemas.microsoft.com/office/drawing/2016/5/12/chartex" xmlns:cx7="http://schemas.microsoft.com/office/drawing/2016/5/13/chartex" xmlns:cx8="http://schemas.microsoft.com/office/drawing/2016/5/14/chartex" xmlns:mc="http://schemas.openxmlformats.org/markup-compatibility/2006" xmlns:aink="http://schemas.microsoft.com/office/drawing/2016/ink" xmlns:am3d="http://schemas.microsoft.com/office/drawing/2017/model3d" xmlns:o="urn:schemas-microsoft-com:office:office" xmlns:r="http://schemas.openxmlformats.org/officeDocument/2006/relationships" xmlns:m="http://schemas.openxmlformats.org/officeDocument/2006/math" xmlns:v="urn:schemas-microsoft-com:vml" xmlns:wp14="http://schemas.microsoft.com/office/word/2010/wordprocessingDrawing" xmlns:wp="http://schemas.openxmlformats.org/drawingml/2006/wordprocessingDrawing" xmlns:w10="urn:schemas-microsoft-com:office:word" xmlns:w="http://schemas.openxmlformats.org/wordprocessingml/2006/main" xmlns:w14="http://schemas.microsoft.com/office/word/2010/wordml" xmlns:w15="http://schemas.microsoft.com/office/word/2012/wordml" xmlns:w16cid="http://schemas.microsoft.com/office/word/2016/wordml/cid" xmlns:w16se="http://schemas.microsoft.com/office/word/2015/wordml/symex" xmlns:wpg="http://schemas.microsoft.com/office/word/2010/wordprocessingGroup" xmlns:wpi="http://schemas.microsoft.com/office/word/2010/wordprocessingInk" xmlns:wne="http://schemas.microsoft.com/office/word/2006/wordml" xmlns:wps="http://schemas.microsoft.com/office/word/2010/wordprocessingShape" mc:Ignorable="w14 w15 w16se w16cid wp14">
+<w:ftr xmlns:o="urn:schemas-microsoft-com:office:office" xmlns:r="http://schemas.openxmlformats.org/officeDocument/2006/relationships" xmlns:v="urn:schemas-microsoft-com:vml" xmlns:w="http://schemas.openxmlformats.org/wordprocessingml/2006/main" xmlns:w10="urn:schemas-microsoft-com:office:word" xmlns:wp="http://schemas.openxmlformats.org/drawingml/2006/wordprocessingDrawing" xmlns:wps="http://schemas.microsoft.com/office/word/2010/wordprocessingShape" xmlns:wpg="http://schemas.microsoft.com/office/word/2010/wordprocessingGroup" xmlns:mc="http://schemas.openxmlformats.org/markup-compatibility/2006" xmlns:wp14="http://schemas.microsoft.com/office/word/2010/wordprocessingDrawing" xmlns:w14="http://schemas.microsoft.com/office/word/2010/wordml" mc:Ignorable="w14 wp14">
   <w:p>
     <w:pPr>
       <w:pStyle w:val="Footer"/>
       <w:jc w:val="center"/>
+      <w:rPr/>
     </w:pPr>
     <w:r>
       <w:rPr>
-        <w:rFonts w:ascii="Times New Roman" w:hAnsi="Times New Roman" w:cs="Times New Roman"/>
+        <w:rFonts w:cs="Times New Roman" w:ascii="Times New Roman" w:hAnsi="Times New Roman"/>
         <w:lang w:val="en-US"/>
       </w:rPr>
       <w:t xml:space="preserve">Page </w:t>
     </w:r>
     <w:r>
       <w:rPr>
-        <w:rFonts w:ascii="Times New Roman" w:hAnsi="Times New Roman" w:cs="Times New Roman"/>
+        <w:rFonts w:cs="Times New Roman" w:ascii="Times New Roman" w:hAnsi="Times New Roman"/>
         <w:lang w:val="en-US"/>
       </w:rPr>
       <w:fldChar w:fldCharType="begin"/>
     </w:r>
     <w:r>
       <w:rPr>
-        <w:rFonts w:ascii="Times New Roman" w:hAnsi="Times New Roman" w:cs="Times New Roman"/>
-        <w:lang w:val="en-US"/>
-      </w:rPr>
-      <w:instrText xml:space="preserve"> PAGE </w:instrText>
+        <w:rFonts w:cs="Times New Roman" w:ascii="Times New Roman" w:hAnsi="Times New Roman"/>
+      </w:rPr>
+      <w:instrText> PAGE </w:instrText>
     </w:r>
     <w:r>
       <w:rPr>
-        <w:rFonts w:ascii="Times New Roman" w:hAnsi="Times New Roman" w:cs="Times New Roman"/>
-        <w:lang w:val="en-US"/>
+        <w:rFonts w:cs="Times New Roman" w:ascii="Times New Roman" w:hAnsi="Times New Roman"/>
       </w:rPr>
       <w:fldChar w:fldCharType="separate"/>
     </w:r>
     <w:r>
       <w:rPr>
-        <w:rFonts w:ascii="Times New Roman" w:hAnsi="Times New Roman" w:cs="Times New Roman"/>
-        <w:noProof/>
-        <w:lang w:val="en-US"/>
-      </w:rPr>
-      <w:t>1</w:t>
+        <w:rFonts w:cs="Times New Roman" w:ascii="Times New Roman" w:hAnsi="Times New Roman"/>
+      </w:rPr>
+      <w:t>2</w:t>
     </w:r>
     <w:r>
       <w:rPr>
-        <w:rFonts w:ascii="Times New Roman" w:hAnsi="Times New Roman" w:cs="Times New Roman"/>
-        <w:lang w:val="en-US"/>
+        <w:rFonts w:cs="Times New Roman" w:ascii="Times New Roman" w:hAnsi="Times New Roman"/>
       </w:rPr>
       <w:fldChar w:fldCharType="end"/>
     </w:r>
     <w:r>
       <w:rPr>
-        <w:rFonts w:ascii="Times New Roman" w:hAnsi="Times New Roman" w:cs="Times New Roman"/>
+        <w:rFonts w:cs="Times New Roman" w:ascii="Times New Roman" w:hAnsi="Times New Roman"/>
         <w:lang w:val="en-US"/>
       </w:rPr>
       <w:t xml:space="preserve"> of </w:t>
     </w:r>
     <w:r>
       <w:rPr>
-        <w:rFonts w:ascii="Times New Roman" w:hAnsi="Times New Roman" w:cs="Times New Roman"/>
+        <w:rFonts w:cs="Times New Roman" w:ascii="Times New Roman" w:hAnsi="Times New Roman"/>
         <w:lang w:val="en-US"/>
       </w:rPr>
       <w:fldChar w:fldCharType="begin"/>
     </w:r>
     <w:r>
       <w:rPr>
-        <w:rFonts w:ascii="Times New Roman" w:hAnsi="Times New Roman" w:cs="Times New Roman"/>
-        <w:lang w:val="en-US"/>
-      </w:rPr>
-      <w:instrText xml:space="preserve"> NUMPAGES </w:instrText>
+        <w:rFonts w:cs="Times New Roman" w:ascii="Times New Roman" w:hAnsi="Times New Roman"/>
+      </w:rPr>
+      <w:instrText> NUMPAGES </w:instrText>
     </w:r>
     <w:r>
       <w:rPr>
-        <w:rFonts w:ascii="Times New Roman" w:hAnsi="Times New Roman" w:cs="Times New Roman"/>
-        <w:lang w:val="en-US"/>
+        <w:rFonts w:cs="Times New Roman" w:ascii="Times New Roman" w:hAnsi="Times New Roman"/>
       </w:rPr>
       <w:fldChar w:fldCharType="separate"/>
     </w:r>
     <w:r>
       <w:rPr>
-        <w:rFonts w:ascii="Times New Roman" w:hAnsi="Times New Roman" w:cs="Times New Roman"/>
-        <w:noProof/>
-        <w:lang w:val="en-US"/>
+        <w:rFonts w:cs="Times New Roman" w:ascii="Times New Roman" w:hAnsi="Times New Roman"/>
       </w:rPr>
       <w:t>2</w:t>
     </w:r>
     <w:r>
       <w:rPr>
-        <w:rFonts w:ascii="Times New Roman" w:hAnsi="Times New Roman" w:cs="Times New Roman"/>
-        <w:lang w:val="en-US"/>
+        <w:rFonts w:cs="Times New Roman" w:ascii="Times New Roman" w:hAnsi="Times New Roman"/>
       </w:rPr>
       <w:fldChar w:fldCharType="end"/>
     </w:r>
@@ -382,33 +754,16 @@
 </w:ftr>
 </file>
 
-<file path=word/footnotes.xml><?xml version="1.0" encoding="utf-8"?>
-<w:footnotes xmlns:wpc="http://schemas.microsoft.com/office/word/2010/wordprocessingCanvas" xmlns:cx="http://schemas.microsoft.com/office/drawing/2014/chartex" xmlns:cx1="http://schemas.microsoft.com/office/drawing/2015/9/8/chartex" xmlns:cx2="http://schemas.microsoft.com/office/drawing/2015/10/21/chartex" xmlns:cx3="http://schemas.microsoft.com/office/drawing/2016/5/9/chartex" xmlns:cx4="http://schemas.microsoft.com/office/drawing/2016/5/10/chartex" xmlns:cx5="http://schemas.microsoft.com/office/drawing/2016/5/11/chartex" xmlns:cx6="http://schemas.microsoft.com/office/drawing/2016/5/12/chartex" xmlns:cx7="http://schemas.microsoft.com/office/drawing/2016/5/13/chartex" xmlns:cx8="http://schemas.microsoft.com/office/drawing/2016/5/14/chartex" xmlns:mc="http://schemas.openxmlformats.org/markup-compatibility/2006" xmlns:aink="http://schemas.microsoft.com/office/drawing/2016/ink" xmlns:am3d="http://schemas.microsoft.com/office/drawing/2017/model3d" xmlns:o="urn:schemas-microsoft-com:office:office" xmlns:r="http://schemas.openxmlformats.org/officeDocument/2006/relationships" xmlns:m="http://schemas.openxmlformats.org/officeDocument/2006/math" xmlns:v="urn:schemas-microsoft-com:vml" xmlns:wp14="http://schemas.microsoft.com/office/word/2010/wordprocessingDrawing" xmlns:wp="http://schemas.openxmlformats.org/drawingml/2006/wordprocessingDrawing" xmlns:w10="urn:schemas-microsoft-com:office:word" xmlns:w="http://schemas.openxmlformats.org/wordprocessingml/2006/main" xmlns:w14="http://schemas.microsoft.com/office/word/2010/wordml" xmlns:w15="http://schemas.microsoft.com/office/word/2012/wordml" xmlns:w16cid="http://schemas.microsoft.com/office/word/2016/wordml/cid" xmlns:w16se="http://schemas.microsoft.com/office/word/2015/wordml/symex" xmlns:wpg="http://schemas.microsoft.com/office/word/2010/wordprocessingGroup" xmlns:wpi="http://schemas.microsoft.com/office/word/2010/wordprocessingInk" xmlns:wne="http://schemas.microsoft.com/office/word/2006/wordml" xmlns:wps="http://schemas.microsoft.com/office/word/2010/wordprocessingShape" mc:Ignorable="w14 w15 w16se w16cid wp14">
-  <w:footnote w:type="separator" w:id="-1">
-    <w:p>
-      <w:r>
-        <w:separator/>
-      </w:r>
-    </w:p>
-  </w:footnote>
-  <w:footnote w:type="continuationSeparator" w:id="0">
-    <w:p>
-      <w:r>
-        <w:continuationSeparator/>
-      </w:r>
-    </w:p>
-  </w:footnote>
-</w:footnotes>
-</file>
-
 <file path=word/header1.xml><?xml version="1.0" encoding="utf-8"?>
-<w:hdr xmlns:wpc="http://schemas.microsoft.com/office/word/2010/wordprocessingCanvas" xmlns:cx="http://schemas.microsoft.com/office/drawing/2014/chartex" xmlns:cx1="http://schemas.microsoft.com/office/drawing/2015/9/8/chartex" xmlns:cx2="http://schemas.microsoft.com/office/drawing/2015/10/21/chartex" xmlns:cx3="http://schemas.microsoft.com/office/drawing/2016/5/9/chartex" xmlns:cx4="http://schemas.microsoft.com/office/drawing/2016/5/10/chartex" xmlns:cx5="http://schemas.microsoft.com/office/drawing/2016/5/11/chartex" xmlns:cx6="http://schemas.microsoft.com/office/drawing/2016/5/12/chartex" xmlns:cx7="http://schemas.microsoft.com/office/drawing/2016/5/13/chartex" xmlns:cx8="http://schemas.microsoft.com/office/drawing/2016/5/14/chartex" xmlns:mc="http://schemas.openxmlformats.org/markup-compatibility/2006" xmlns:aink="http://schemas.microsoft.com/office/drawing/2016/ink" xmlns:am3d="http://schemas.microsoft.com/office/drawing/2017/model3d" xmlns:o="urn:schemas-microsoft-com:office:office" xmlns:r="http://schemas.openxmlformats.org/officeDocument/2006/relationships" xmlns:m="http://schemas.openxmlformats.org/officeDocument/2006/math" xmlns:v="urn:schemas-microsoft-com:vml" xmlns:wp14="http://schemas.microsoft.com/office/word/2010/wordprocessingDrawing" xmlns:wp="http://schemas.openxmlformats.org/drawingml/2006/wordprocessingDrawing" xmlns:w10="urn:schemas-microsoft-com:office:word" xmlns:w="http://schemas.openxmlformats.org/wordprocessingml/2006/main" xmlns:w14="http://schemas.microsoft.com/office/word/2010/wordml" xmlns:w15="http://schemas.microsoft.com/office/word/2012/wordml" xmlns:w16cid="http://schemas.microsoft.com/office/word/2016/wordml/cid" xmlns:w16se="http://schemas.microsoft.com/office/word/2015/wordml/symex" xmlns:wpg="http://schemas.microsoft.com/office/word/2010/wordprocessingGroup" xmlns:wpi="http://schemas.microsoft.com/office/word/2010/wordprocessingInk" xmlns:wne="http://schemas.microsoft.com/office/word/2006/wordml" xmlns:wps="http://schemas.microsoft.com/office/word/2010/wordprocessingShape" mc:Ignorable="w14 w15 w16se w16cid wp14">
+<w:hdr xmlns:o="urn:schemas-microsoft-com:office:office" xmlns:r="http://schemas.openxmlformats.org/officeDocument/2006/relationships" xmlns:v="urn:schemas-microsoft-com:vml" xmlns:w="http://schemas.openxmlformats.org/wordprocessingml/2006/main" xmlns:w10="urn:schemas-microsoft-com:office:word" xmlns:wp="http://schemas.openxmlformats.org/drawingml/2006/wordprocessingDrawing" xmlns:wps="http://schemas.microsoft.com/office/word/2010/wordprocessingShape" xmlns:wpg="http://schemas.microsoft.com/office/word/2010/wordprocessingGroup" xmlns:mc="http://schemas.openxmlformats.org/markup-compatibility/2006" xmlns:wp14="http://schemas.microsoft.com/office/word/2010/wordprocessingDrawing" xmlns:w14="http://schemas.microsoft.com/office/word/2010/wordml" mc:Ignorable="w14 wp14">
   <w:p>
     <w:pPr>
       <w:pStyle w:val="Header"/>
       <w:jc w:val="center"/>
+      <w:rPr/>
     </w:pPr>
     <w:r>
+      <w:rPr/>
       <w:t>A fixed static header</w:t>
     </w:r>
   </w:p>
@@ -416,12 +771,9 @@
 </file>
 
 <file path=word/numbering.xml><?xml version="1.0" encoding="utf-8"?>
-<w:numbering xmlns:wpc="http://schemas.microsoft.com/office/word/2010/wordprocessingCanvas" xmlns:cx="http://schemas.microsoft.com/office/drawing/2014/chartex" xmlns:cx1="http://schemas.microsoft.com/office/drawing/2015/9/8/chartex" xmlns:cx2="http://schemas.microsoft.com/office/drawing/2015/10/21/chartex" xmlns:cx3="http://schemas.microsoft.com/office/drawing/2016/5/9/chartex" xmlns:cx4="http://schemas.microsoft.com/office/drawing/2016/5/10/chartex" xmlns:cx5="http://schemas.microsoft.com/office/drawing/2016/5/11/chartex" xmlns:cx6="http://schemas.microsoft.com/office/drawing/2016/5/12/chartex" xmlns:cx7="http://schemas.microsoft.com/office/drawing/2016/5/13/chartex" xmlns:cx8="http://schemas.microsoft.com/office/drawing/2016/5/14/chartex" xmlns:mc="http://schemas.openxmlformats.org/markup-compatibility/2006" xmlns:aink="http://schemas.microsoft.com/office/drawing/2016/ink" xmlns:am3d="http://schemas.microsoft.com/office/drawing/2017/model3d" xmlns:o="urn:schemas-microsoft-com:office:office" xmlns:r="http://schemas.openxmlformats.org/officeDocument/2006/relationships" xmlns:m="http://schemas.openxmlformats.org/officeDocument/2006/math" xmlns:v="urn:schemas-microsoft-com:vml" xmlns:wp14="http://schemas.microsoft.com/office/word/2010/wordprocessingDrawing" xmlns:wp="http://schemas.openxmlformats.org/drawingml/2006/wordprocessingDrawing" xmlns:w10="urn:schemas-microsoft-com:office:word" xmlns:w="http://schemas.openxmlformats.org/wordprocessingml/2006/main" xmlns:w14="http://schemas.microsoft.com/office/word/2010/wordml" xmlns:w15="http://schemas.microsoft.com/office/word/2012/wordml" xmlns:w16cid="http://schemas.microsoft.com/office/word/2016/wordml/cid" xmlns:w16se="http://schemas.microsoft.com/office/word/2015/wordml/symex" xmlns:wpg="http://schemas.microsoft.com/office/word/2010/wordprocessingGroup" xmlns:wpi="http://schemas.microsoft.com/office/word/2010/wordprocessingInk" xmlns:wne="http://schemas.microsoft.com/office/word/2006/wordml" xmlns:wps="http://schemas.microsoft.com/office/word/2010/wordprocessingShape" mc:Ignorable="w14 w15 w16se w16cid wp14">
-  <w:abstractNum w:abstractNumId="0" w15:restartNumberingAfterBreak="0">
-    <w:nsid w:val="544469F4"/>
-    <w:multiLevelType w:val="hybridMultilevel"/>
-    <w:tmpl w:val="02421BA6"/>
-    <w:lvl w:ilvl="0" w:tplc="04090001">
+<w:numbering xmlns:w="http://schemas.openxmlformats.org/wordprocessingml/2006/main" xmlns:o="urn:schemas-microsoft-com:office:office" xmlns:r="http://schemas.openxmlformats.org/officeDocument/2006/relationships" xmlns:v="urn:schemas-microsoft-com:vml">
+  <w:abstractNum w:abstractNumId="1">
+    <w:lvl w:ilvl="0">
       <w:start w:val="1"/>
       <w:numFmt w:val="bullet"/>
       <w:lvlText w:val=""/>
@@ -430,10 +782,10 @@
         <w:ind w:left="720" w:hanging="360"/>
       </w:pPr>
       <w:rPr>
-        <w:rFonts w:ascii="Symbol" w:hAnsi="Symbol" w:hint="default"/>
+        <w:rFonts w:ascii="Symbol" w:hAnsi="Symbol" w:cs="Symbol" w:hint="default"/>
       </w:rPr>
     </w:lvl>
-    <w:lvl w:ilvl="1" w:tplc="04090003" w:tentative="1">
+    <w:lvl w:ilvl="1">
       <w:start w:val="1"/>
       <w:numFmt w:val="bullet"/>
       <w:lvlText w:val="o"/>
@@ -443,9 +795,10 @@
       </w:pPr>
       <w:rPr>
         <w:rFonts w:ascii="Courier New" w:hAnsi="Courier New" w:cs="Courier New" w:hint="default"/>
+        <w:rFonts w:cs="Courier New"/>
       </w:rPr>
     </w:lvl>
-    <w:lvl w:ilvl="2" w:tplc="04090005" w:tentative="1">
+    <w:lvl w:ilvl="2">
       <w:start w:val="1"/>
       <w:numFmt w:val="bullet"/>
       <w:lvlText w:val=""/>
@@ -454,10 +807,10 @@
         <w:ind w:left="2160" w:hanging="360"/>
       </w:pPr>
       <w:rPr>
-        <w:rFonts w:ascii="Wingdings" w:hAnsi="Wingdings" w:hint="default"/>
+        <w:rFonts w:ascii="Wingdings" w:hAnsi="Wingdings" w:cs="Wingdings" w:hint="default"/>
       </w:rPr>
     </w:lvl>
-    <w:lvl w:ilvl="3" w:tplc="04090001" w:tentative="1">
+    <w:lvl w:ilvl="3">
       <w:start w:val="1"/>
       <w:numFmt w:val="bullet"/>
       <w:lvlText w:val=""/>
@@ -466,10 +819,10 @@
         <w:ind w:left="2880" w:hanging="360"/>
       </w:pPr>
       <w:rPr>
-        <w:rFonts w:ascii="Symbol" w:hAnsi="Symbol" w:hint="default"/>
+        <w:rFonts w:ascii="Symbol" w:hAnsi="Symbol" w:cs="Symbol" w:hint="default"/>
       </w:rPr>
     </w:lvl>
-    <w:lvl w:ilvl="4" w:tplc="04090003" w:tentative="1">
+    <w:lvl w:ilvl="4">
       <w:start w:val="1"/>
       <w:numFmt w:val="bullet"/>
       <w:lvlText w:val="o"/>
@@ -479,9 +832,10 @@
       </w:pPr>
       <w:rPr>
         <w:rFonts w:ascii="Courier New" w:hAnsi="Courier New" w:cs="Courier New" w:hint="default"/>
+        <w:rFonts w:cs="Courier New"/>
       </w:rPr>
     </w:lvl>
-    <w:lvl w:ilvl="5" w:tplc="04090005" w:tentative="1">
+    <w:lvl w:ilvl="5">
       <w:start w:val="1"/>
       <w:numFmt w:val="bullet"/>
       <w:lvlText w:val=""/>
@@ -490,10 +844,10 @@
         <w:ind w:left="4320" w:hanging="360"/>
       </w:pPr>
       <w:rPr>
-        <w:rFonts w:ascii="Wingdings" w:hAnsi="Wingdings" w:hint="default"/>
+        <w:rFonts w:ascii="Wingdings" w:hAnsi="Wingdings" w:cs="Wingdings" w:hint="default"/>
       </w:rPr>
     </w:lvl>
-    <w:lvl w:ilvl="6" w:tplc="04090001" w:tentative="1">
+    <w:lvl w:ilvl="6">
       <w:start w:val="1"/>
       <w:numFmt w:val="bullet"/>
       <w:lvlText w:val=""/>
@@ -502,10 +856,10 @@
         <w:ind w:left="5040" w:hanging="360"/>
       </w:pPr>
       <w:rPr>
-        <w:rFonts w:ascii="Symbol" w:hAnsi="Symbol" w:hint="default"/>
+        <w:rFonts w:ascii="Symbol" w:hAnsi="Symbol" w:cs="Symbol" w:hint="default"/>
       </w:rPr>
     </w:lvl>
-    <w:lvl w:ilvl="7" w:tplc="04090003" w:tentative="1">
+    <w:lvl w:ilvl="7">
       <w:start w:val="1"/>
       <w:numFmt w:val="bullet"/>
       <w:lvlText w:val="o"/>
@@ -515,9 +869,10 @@
       </w:pPr>
       <w:rPr>
         <w:rFonts w:ascii="Courier New" w:hAnsi="Courier New" w:cs="Courier New" w:hint="default"/>
+        <w:rFonts w:cs="Courier New"/>
       </w:rPr>
     </w:lvl>
-    <w:lvl w:ilvl="8" w:tplc="04090005" w:tentative="1">
+    <w:lvl w:ilvl="8">
       <w:start w:val="1"/>
       <w:numFmt w:val="bullet"/>
       <w:lvlText w:val=""/>
@@ -526,40 +881,137 @@
         <w:ind w:left="6480" w:hanging="360"/>
       </w:pPr>
       <w:rPr>
-        <w:rFonts w:ascii="Wingdings" w:hAnsi="Wingdings" w:hint="default"/>
-      </w:rPr>
+        <w:rFonts w:ascii="Wingdings" w:hAnsi="Wingdings" w:cs="Wingdings" w:hint="default"/>
+      </w:rPr>
+    </w:lvl>
+  </w:abstractNum>
+  <w:abstractNum w:abstractNumId="2">
+    <w:lvl w:ilvl="0">
+      <w:start w:val="1"/>
+      <w:numFmt w:val="none"/>
+      <w:suff w:val="nothing"/>
+      <w:lvlText w:val=""/>
+      <w:lvlJc w:val="left"/>
+      <w:pPr>
+        <w:ind w:left="0" w:hanging="0"/>
+      </w:pPr>
+    </w:lvl>
+    <w:lvl w:ilvl="1">
+      <w:start w:val="1"/>
+      <w:numFmt w:val="none"/>
+      <w:suff w:val="nothing"/>
+      <w:lvlText w:val=""/>
+      <w:lvlJc w:val="left"/>
+      <w:pPr>
+        <w:ind w:left="0" w:hanging="0"/>
+      </w:pPr>
+    </w:lvl>
+    <w:lvl w:ilvl="2">
+      <w:start w:val="1"/>
+      <w:numFmt w:val="none"/>
+      <w:suff w:val="nothing"/>
+      <w:lvlText w:val=""/>
+      <w:lvlJc w:val="left"/>
+      <w:pPr>
+        <w:ind w:left="0" w:hanging="0"/>
+      </w:pPr>
+    </w:lvl>
+    <w:lvl w:ilvl="3">
+      <w:start w:val="1"/>
+      <w:numFmt w:val="none"/>
+      <w:suff w:val="nothing"/>
+      <w:lvlText w:val=""/>
+      <w:lvlJc w:val="left"/>
+      <w:pPr>
+        <w:ind w:left="0" w:hanging="0"/>
+      </w:pPr>
+    </w:lvl>
+    <w:lvl w:ilvl="4">
+      <w:start w:val="1"/>
+      <w:numFmt w:val="none"/>
+      <w:suff w:val="nothing"/>
+      <w:lvlText w:val=""/>
+      <w:lvlJc w:val="left"/>
+      <w:pPr>
+        <w:ind w:left="0" w:hanging="0"/>
+      </w:pPr>
+    </w:lvl>
+    <w:lvl w:ilvl="5">
+      <w:start w:val="1"/>
+      <w:numFmt w:val="none"/>
+      <w:suff w:val="nothing"/>
+      <w:lvlText w:val=""/>
+      <w:lvlJc w:val="left"/>
+      <w:pPr>
+        <w:ind w:left="0" w:hanging="0"/>
+      </w:pPr>
+    </w:lvl>
+    <w:lvl w:ilvl="6">
+      <w:start w:val="1"/>
+      <w:numFmt w:val="none"/>
+      <w:suff w:val="nothing"/>
+      <w:lvlText w:val=""/>
+      <w:lvlJc w:val="left"/>
+      <w:pPr>
+        <w:ind w:left="0" w:hanging="0"/>
+      </w:pPr>
+    </w:lvl>
+    <w:lvl w:ilvl="7">
+      <w:start w:val="1"/>
+      <w:numFmt w:val="none"/>
+      <w:suff w:val="nothing"/>
+      <w:lvlText w:val=""/>
+      <w:lvlJc w:val="left"/>
+      <w:pPr>
+        <w:ind w:left="0" w:hanging="0"/>
+      </w:pPr>
+    </w:lvl>
+    <w:lvl w:ilvl="8">
+      <w:start w:val="1"/>
+      <w:numFmt w:val="none"/>
+      <w:suff w:val="nothing"/>
+      <w:lvlText w:val=""/>
+      <w:lvlJc w:val="left"/>
+      <w:pPr>
+        <w:ind w:left="0" w:hanging="0"/>
+      </w:pPr>
     </w:lvl>
   </w:abstractNum>
   <w:num w:numId="1">
-    <w:abstractNumId w:val="0"/>
+    <w:abstractNumId w:val="1"/>
+  </w:num>
+  <w:num w:numId="2">
+    <w:abstractNumId w:val="2"/>
   </w:num>
 </w:numbering>
 </file>
 
 <file path=word/styles.xml><?xml version="1.0" encoding="utf-8"?>
-<w:styles xmlns:mc="http://schemas.openxmlformats.org/markup-compatibility/2006" xmlns:r="http://schemas.openxmlformats.org/officeDocument/2006/relationships" xmlns:w="http://schemas.openxmlformats.org/wordprocessingml/2006/main" xmlns:w14="http://schemas.microsoft.com/office/word/2010/wordml" xmlns:w15="http://schemas.microsoft.com/office/word/2012/wordml" xmlns:w16cid="http://schemas.microsoft.com/office/word/2016/wordml/cid" xmlns:w16se="http://schemas.microsoft.com/office/word/2015/wordml/symex" mc:Ignorable="w14 w15 w16se w16cid">
+<w:styles xmlns:w="http://schemas.openxmlformats.org/wordprocessingml/2006/main" xmlns:w14="http://schemas.microsoft.com/office/word/2010/wordml" xmlns:mc="http://schemas.openxmlformats.org/markup-compatibility/2006" mc:Ignorable="w14">
   <w:docDefaults>
     <w:rPrDefault>
       <w:rPr>
-        <w:rFonts w:asciiTheme="minorHAnsi" w:eastAsiaTheme="minorEastAsia" w:hAnsiTheme="minorHAnsi" w:cstheme="minorBidi"/>
+        <w:rFonts w:ascii="Calibri" w:hAnsi="Calibri" w:eastAsia="Yu Mincho" w:cs="" w:asciiTheme="minorHAnsi" w:cstheme="minorBidi" w:eastAsiaTheme="minorEastAsia" w:hAnsiTheme="minorHAnsi"/>
         <w:sz w:val="24"/>
         <w:szCs w:val="24"/>
         <w:lang w:val="en-GB" w:eastAsia="ja-JP" w:bidi="ar-SA"/>
       </w:rPr>
     </w:rPrDefault>
-    <w:pPrDefault/>
+    <w:pPrDefault>
+      <w:pPr/>
+    </w:pPrDefault>
   </w:docDefaults>
   <w:latentStyles w:defLockedState="0" w:defUIPriority="99" w:defSemiHidden="0" w:defUnhideWhenUsed="0" w:defQFormat="0" w:count="375">
     <w:lsdException w:name="Normal" w:uiPriority="0" w:qFormat="1"/>
     <w:lsdException w:name="heading 1" w:uiPriority="9" w:qFormat="1"/>
-    <w:lsdException w:name="heading 2" w:semiHidden="1" w:uiPriority="9" w:unhideWhenUsed="1" w:qFormat="1"/>
-    <w:lsdException w:name="heading 3" w:semiHidden="1" w:uiPriority="9" w:unhideWhenUsed="1" w:qFormat="1"/>
-    <w:lsdException w:name="heading 4" w:semiHidden="1" w:uiPriority="9" w:unhideWhenUsed="1" w:qFormat="1"/>
-    <w:lsdException w:name="heading 5" w:semiHidden="1" w:uiPriority="9" w:unhideWhenUsed="1" w:qFormat="1"/>
-    <w:lsdException w:name="heading 6" w:semiHidden="1" w:uiPriority="9" w:unhideWhenUsed="1" w:qFormat="1"/>
-    <w:lsdException w:name="heading 7" w:semiHidden="1" w:uiPriority="9" w:unhideWhenUsed="1" w:qFormat="1"/>
-    <w:lsdException w:name="heading 8" w:semiHidden="1" w:uiPriority="9" w:unhideWhenUsed="1" w:qFormat="1"/>
-    <w:lsdException w:name="heading 9" w:semiHidden="1" w:uiPriority="9" w:unhideWhenUsed="1" w:qFormat="1"/>
+    <w:lsdException w:name="heading 2" w:uiPriority="9" w:semiHidden="1" w:unhideWhenUsed="1" w:qFormat="1"/>
+    <w:lsdException w:name="heading 3" w:uiPriority="9" w:semiHidden="1" w:unhideWhenUsed="1" w:qFormat="1"/>
+    <w:lsdException w:name="heading 4" w:uiPriority="9" w:semiHidden="1" w:unhideWhenUsed="1" w:qFormat="1"/>
+    <w:lsdException w:name="heading 5" w:uiPriority="9" w:semiHidden="1" w:unhideWhenUsed="1" w:qFormat="1"/>
+    <w:lsdException w:name="heading 6" w:uiPriority="9" w:semiHidden="1" w:unhideWhenUsed="1" w:qFormat="1"/>
+    <w:lsdException w:name="heading 7" w:uiPriority="9" w:semiHidden="1" w:unhideWhenUsed="1" w:qFormat="1"/>
+    <w:lsdException w:name="heading 8" w:uiPriority="9" w:semiHidden="1" w:unhideWhenUsed="1" w:qFormat="1"/>
+    <w:lsdException w:name="heading 9" w:uiPriority="9" w:semiHidden="1" w:unhideWhenUsed="1" w:qFormat="1"/>
     <w:lsdException w:name="index 1" w:semiHidden="1" w:unhideWhenUsed="1"/>
     <w:lsdException w:name="index 2" w:semiHidden="1" w:unhideWhenUsed="1"/>
     <w:lsdException w:name="index 3" w:semiHidden="1" w:unhideWhenUsed="1"/>
@@ -569,22 +1021,22 @@
     <w:lsdException w:name="index 7" w:semiHidden="1" w:unhideWhenUsed="1"/>
     <w:lsdException w:name="index 8" w:semiHidden="1" w:unhideWhenUsed="1"/>
     <w:lsdException w:name="index 9" w:semiHidden="1" w:unhideWhenUsed="1"/>
-    <w:lsdException w:name="toc 1" w:semiHidden="1" w:uiPriority="39" w:unhideWhenUsed="1"/>
-    <w:lsdException w:name="toc 2" w:semiHidden="1" w:uiPriority="39" w:unhideWhenUsed="1"/>
-    <w:lsdException w:name="toc 3" w:semiHidden="1" w:uiPriority="39" w:unhideWhenUsed="1"/>
-    <w:lsdException w:name="toc 4" w:semiHidden="1" w:uiPriority="39" w:unhideWhenUsed="1"/>
-    <w:lsdException w:name="toc 5" w:semiHidden="1" w:uiPriority="39" w:unhideWhenUsed="1"/>
-    <w:lsdException w:name="toc 6" w:semiHidden="1" w:uiPriority="39" w:unhideWhenUsed="1"/>
-    <w:lsdException w:name="toc 7" w:semiHidden="1" w:uiPriority="39" w:unhideWhenUsed="1"/>
-    <w:lsdException w:name="toc 8" w:semiHidden="1" w:uiPriority="39" w:unhideWhenUsed="1"/>
-    <w:lsdException w:name="toc 9" w:semiHidden="1" w:uiPriority="39" w:unhideWhenUsed="1"/>
+    <w:lsdException w:name="toc 1" w:uiPriority="39" w:semiHidden="1" w:unhideWhenUsed="1"/>
+    <w:lsdException w:name="toc 2" w:uiPriority="39" w:semiHidden="1" w:unhideWhenUsed="1"/>
+    <w:lsdException w:name="toc 3" w:uiPriority="39" w:semiHidden="1" w:unhideWhenUsed="1"/>
+    <w:lsdException w:name="toc 4" w:uiPriority="39" w:semiHidden="1" w:unhideWhenUsed="1"/>
+    <w:lsdException w:name="toc 5" w:uiPriority="39" w:semiHidden="1" w:unhideWhenUsed="1"/>
+    <w:lsdException w:name="toc 6" w:uiPriority="39" w:semiHidden="1" w:unhideWhenUsed="1"/>
+    <w:lsdException w:name="toc 7" w:uiPriority="39" w:semiHidden="1" w:unhideWhenUsed="1"/>
+    <w:lsdException w:name="toc 8" w:uiPriority="39" w:semiHidden="1" w:unhideWhenUsed="1"/>
+    <w:lsdException w:name="toc 9" w:uiPriority="39" w:semiHidden="1" w:unhideWhenUsed="1"/>
     <w:lsdException w:name="Normal Indent" w:semiHidden="1" w:unhideWhenUsed="1"/>
     <w:lsdException w:name="footnote text" w:semiHidden="1" w:unhideWhenUsed="1"/>
     <w:lsdException w:name="annotation text" w:semiHidden="1" w:unhideWhenUsed="1"/>
     <w:lsdException w:name="header" w:semiHidden="1" w:unhideWhenUsed="1"/>
     <w:lsdException w:name="footer" w:semiHidden="1" w:unhideWhenUsed="1"/>
     <w:lsdException w:name="index heading" w:semiHidden="1" w:unhideWhenUsed="1"/>
-    <w:lsdException w:name="caption" w:semiHidden="1" w:uiPriority="35" w:unhideWhenUsed="1" w:qFormat="1"/>
+    <w:lsdException w:name="caption" w:uiPriority="35" w:semiHidden="1" w:unhideWhenUsed="1" w:qFormat="1"/>
     <w:lsdException w:name="table of figures" w:semiHidden="1" w:unhideWhenUsed="1"/>
     <w:lsdException w:name="envelope address" w:semiHidden="1" w:unhideWhenUsed="1"/>
     <w:lsdException w:name="envelope return" w:semiHidden="1" w:unhideWhenUsed="1"/>
@@ -615,7 +1067,7 @@
     <w:lsdException w:name="Title" w:uiPriority="10" w:qFormat="1"/>
     <w:lsdException w:name="Closing" w:semiHidden="1" w:unhideWhenUsed="1"/>
     <w:lsdException w:name="Signature" w:semiHidden="1" w:unhideWhenUsed="1"/>
-    <w:lsdException w:name="Default Paragraph Font" w:semiHidden="1" w:uiPriority="1" w:unhideWhenUsed="1"/>
+    <w:lsdException w:name="Default Paragraph Font" w:uiPriority="1" w:semiHidden="1" w:unhideWhenUsed="1"/>
     <w:lsdException w:name="Body Text" w:semiHidden="1" w:unhideWhenUsed="1"/>
     <w:lsdException w:name="Body Text Indent" w:semiHidden="1" w:unhideWhenUsed="1"/>
     <w:lsdException w:name="List Continue" w:semiHidden="1" w:unhideWhenUsed="1"/>
@@ -815,8 +1267,8 @@
     <w:lsdException w:name="Subtle Reference" w:uiPriority="31" w:qFormat="1"/>
     <w:lsdException w:name="Intense Reference" w:uiPriority="32" w:qFormat="1"/>
     <w:lsdException w:name="Book Title" w:uiPriority="33" w:qFormat="1"/>
-    <w:lsdException w:name="Bibliography" w:semiHidden="1" w:uiPriority="37" w:unhideWhenUsed="1"/>
-    <w:lsdException w:name="TOC Heading" w:semiHidden="1" w:uiPriority="39" w:unhideWhenUsed="1" w:qFormat="1"/>
+    <w:lsdException w:name="Bibliography" w:uiPriority="37" w:semiHidden="1" w:unhideWhenUsed="1"/>
+    <w:lsdException w:name="TOC Heading" w:uiPriority="39" w:semiHidden="1" w:unhideWhenUsed="1" w:qFormat="1"/>
     <w:lsdException w:name="Plain Table 1" w:uiPriority="41"/>
     <w:lsdException w:name="Plain Table 2" w:uiPriority="42"/>
     <w:lsdException w:name="Plain Table 3" w:uiPriority="43"/>
@@ -924,15 +1376,283 @@
     <w:lsdException w:name="Mention" w:semiHidden="1" w:unhideWhenUsed="1"/>
     <w:lsdException w:name="Smart Hyperlink" w:semiHidden="1" w:unhideWhenUsed="1"/>
   </w:latentStyles>
-  <w:style w:type="paragraph" w:default="1" w:styleId="Normal">
+  <w:style w:type="paragraph" w:styleId="Normal" w:default="1">
     <w:name w:val="Normal"/>
     <w:qFormat/>
-  </w:style>
-  <w:style w:type="character" w:default="1" w:styleId="DefaultParagraphFont">
+    <w:pPr>
+      <w:widowControl/>
+      <w:bidi w:val="0"/>
+      <w:jc w:val="left"/>
+    </w:pPr>
+    <w:rPr>
+      <w:rFonts w:ascii="Calibri" w:hAnsi="Calibri" w:eastAsia="Yu Mincho" w:cs="" w:asciiTheme="minorHAnsi" w:cstheme="minorBidi" w:eastAsiaTheme="minorEastAsia" w:hAnsiTheme="minorHAnsi"/>
+      <w:color w:val="auto"/>
+      <w:kern w:val="0"/>
+      <w:sz w:val="24"/>
+      <w:szCs w:val="24"/>
+      <w:lang w:val="en-GB" w:eastAsia="ja-JP" w:bidi="ar-SA"/>
+    </w:rPr>
+  </w:style>
+  <w:style w:type="character" w:styleId="DefaultParagraphFont" w:default="1">
     <w:name w:val="Default Paragraph Font"/>
     <w:uiPriority w:val="1"/>
     <w:semiHidden/>
     <w:unhideWhenUsed/>
+    <w:qFormat/>
+    <w:rPr/>
+  </w:style>
+  <w:style w:type="character" w:styleId="TitleChar" w:customStyle="1">
+    <w:name w:val="Title Char"/>
+    <w:basedOn w:val="DefaultParagraphFont"/>
+    <w:link w:val="Title"/>
+    <w:uiPriority w:val="10"/>
+    <w:qFormat/>
+    <w:rsid w:val="00597839"/>
+    <w:rPr>
+      <w:rFonts w:ascii="Calibri Light" w:hAnsi="Calibri Light" w:eastAsia="Yu Gothic Light" w:cs="" w:asciiTheme="majorHAnsi" w:cstheme="majorBidi" w:eastAsiaTheme="majorEastAsia" w:hAnsiTheme="majorHAnsi"/>
+      <w:spacing w:val="-10"/>
+      <w:kern w:val="2"/>
+      <w:sz w:val="56"/>
+      <w:szCs w:val="56"/>
+    </w:rPr>
+  </w:style>
+  <w:style w:type="character" w:styleId="Plainlinks" w:customStyle="1">
+    <w:name w:val="plainlinks"/>
+    <w:basedOn w:val="DefaultParagraphFont"/>
+    <w:qFormat/>
+    <w:rsid w:val="00597839"/>
+    <w:rPr/>
+  </w:style>
+  <w:style w:type="character" w:styleId="InternetLink">
+    <w:name w:val="Internet Link"/>
+    <w:basedOn w:val="DefaultParagraphFont"/>
+    <w:uiPriority w:val="99"/>
+    <w:semiHidden/>
+    <w:unhideWhenUsed/>
+    <w:rsid w:val="00597839"/>
+    <w:rPr>
+      <w:color w:val="0000FF"/>
+      <w:u w:val="single"/>
+    </w:rPr>
+  </w:style>
+  <w:style w:type="character" w:styleId="HeaderChar" w:customStyle="1">
+    <w:name w:val="Header Char"/>
+    <w:basedOn w:val="DefaultParagraphFont"/>
+    <w:link w:val="Header"/>
+    <w:uiPriority w:val="99"/>
+    <w:qFormat/>
+    <w:rsid w:val="00597839"/>
+    <w:rPr/>
+  </w:style>
+  <w:style w:type="character" w:styleId="FooterChar" w:customStyle="1">
+    <w:name w:val="Footer Char"/>
+    <w:basedOn w:val="DefaultParagraphFont"/>
+    <w:link w:val="Footer"/>
+    <w:uiPriority w:val="99"/>
+    <w:qFormat/>
+    <w:rsid w:val="00597839"/>
+    <w:rPr/>
+  </w:style>
+  <w:style w:type="character" w:styleId="ListLabel1">
+    <w:name w:val="ListLabel 1"/>
+    <w:qFormat/>
+    <w:rPr>
+      <w:rFonts w:cs="Courier New"/>
+    </w:rPr>
+  </w:style>
+  <w:style w:type="character" w:styleId="ListLabel2">
+    <w:name w:val="ListLabel 2"/>
+    <w:qFormat/>
+    <w:rPr>
+      <w:rFonts w:cs="Courier New"/>
+    </w:rPr>
+  </w:style>
+  <w:style w:type="character" w:styleId="ListLabel3">
+    <w:name w:val="ListLabel 3"/>
+    <w:qFormat/>
+    <w:rPr>
+      <w:rFonts w:cs="Courier New"/>
+    </w:rPr>
+  </w:style>
+  <w:style w:type="character" w:styleId="ListLabel4">
+    <w:name w:val="ListLabel 4"/>
+    <w:qFormat/>
+    <w:rPr>
+      <w:rFonts w:ascii="Arial" w:hAnsi="Arial" w:eastAsia="Times New Roman" w:cs="Arial"/>
+      <w:color w:val="663366"/>
+      <w:sz w:val="20"/>
+      <w:szCs w:val="20"/>
+      <w:u w:val="single"/>
+    </w:rPr>
+  </w:style>
+  <w:style w:type="paragraph" w:styleId="Heading">
+    <w:name w:val="Heading"/>
+    <w:basedOn w:val="Normal"/>
+    <w:next w:val="TextBody"/>
+    <w:qFormat/>
+    <w:pPr>
+      <w:keepNext w:val="true"/>
+      <w:spacing w:before="240" w:after="120"/>
+    </w:pPr>
+    <w:rPr>
+      <w:rFonts w:ascii="Liberation Sans" w:hAnsi="Liberation Sans" w:eastAsia="Noto Sans CJK SC" w:cs="Lohit Devanagari"/>
+      <w:sz w:val="28"/>
+      <w:szCs w:val="28"/>
+    </w:rPr>
+  </w:style>
+  <w:style w:type="paragraph" w:styleId="TextBody">
+    <w:name w:val="Body Text"/>
+    <w:basedOn w:val="Normal"/>
+    <w:pPr>
+      <w:spacing w:lineRule="auto" w:line="276" w:before="0" w:after="140"/>
+    </w:pPr>
+    <w:rPr/>
+  </w:style>
+  <w:style w:type="paragraph" w:styleId="List">
+    <w:name w:val="List"/>
+    <w:basedOn w:val="TextBody"/>
+    <w:pPr/>
+    <w:rPr>
+      <w:rFonts w:cs="Lohit Devanagari"/>
+    </w:rPr>
+  </w:style>
+  <w:style w:type="paragraph" w:styleId="Caption">
+    <w:name w:val="Caption"/>
+    <w:basedOn w:val="Normal"/>
+    <w:qFormat/>
+    <w:pPr>
+      <w:suppressLineNumbers/>
+      <w:spacing w:before="120" w:after="120"/>
+    </w:pPr>
+    <w:rPr>
+      <w:rFonts w:cs="Lohit Devanagari"/>
+      <w:i/>
+      <w:iCs/>
+      <w:sz w:val="24"/>
+      <w:szCs w:val="24"/>
+    </w:rPr>
+  </w:style>
+  <w:style w:type="paragraph" w:styleId="Index">
+    <w:name w:val="Index"/>
+    <w:basedOn w:val="Normal"/>
+    <w:qFormat/>
+    <w:pPr>
+      <w:suppressLineNumbers/>
+    </w:pPr>
+    <w:rPr>
+      <w:rFonts w:cs="Lohit Devanagari"/>
+    </w:rPr>
+  </w:style>
+  <w:style w:type="paragraph" w:styleId="Title">
+    <w:name w:val="Title"/>
+    <w:basedOn w:val="Normal"/>
+    <w:next w:val="Normal"/>
+    <w:link w:val="TitleChar"/>
+    <w:uiPriority w:val="10"/>
+    <w:qFormat/>
+    <w:rsid w:val="00597839"/>
+    <w:pPr>
+      <w:spacing w:before="0" w:after="0"/>
+      <w:contextualSpacing/>
+    </w:pPr>
+    <w:rPr>
+      <w:rFonts w:ascii="Calibri Light" w:hAnsi="Calibri Light" w:eastAsia="Yu Gothic Light" w:cs="" w:asciiTheme="majorHAnsi" w:cstheme="majorBidi" w:eastAsiaTheme="majorEastAsia" w:hAnsiTheme="majorHAnsi"/>
+      <w:spacing w:val="-10"/>
+      <w:kern w:val="2"/>
+      <w:sz w:val="56"/>
+      <w:szCs w:val="56"/>
+    </w:rPr>
+  </w:style>
+  <w:style w:type="paragraph" w:styleId="ListParagraph">
+    <w:name w:val="List Paragraph"/>
+    <w:basedOn w:val="Normal"/>
+    <w:uiPriority w:val="34"/>
+    <w:qFormat/>
+    <w:rsid w:val="00597839"/>
+    <w:pPr>
+      <w:spacing w:before="0" w:after="0"/>
+      <w:ind w:left="720" w:hanging="0"/>
+      <w:contextualSpacing/>
+    </w:pPr>
+    <w:rPr/>
+  </w:style>
+  <w:style w:type="paragraph" w:styleId="Header">
+    <w:name w:val="Header"/>
+    <w:basedOn w:val="Normal"/>
+    <w:link w:val="HeaderChar"/>
+    <w:uiPriority w:val="99"/>
+    <w:unhideWhenUsed/>
+    <w:rsid w:val="00597839"/>
+    <w:pPr>
+      <w:tabs>
+        <w:tab w:val="center" w:pos="4513" w:leader="none"/>
+        <w:tab w:val="right" w:pos="9026" w:leader="none"/>
+      </w:tabs>
+    </w:pPr>
+    <w:rPr/>
+  </w:style>
+  <w:style w:type="paragraph" w:styleId="Footer">
+    <w:name w:val="Footer"/>
+    <w:basedOn w:val="Normal"/>
+    <w:link w:val="FooterChar"/>
+    <w:uiPriority w:val="99"/>
+    <w:unhideWhenUsed/>
+    <w:rsid w:val="00597839"/>
+    <w:pPr>
+      <w:tabs>
+        <w:tab w:val="center" w:pos="4513" w:leader="none"/>
+        <w:tab w:val="right" w:pos="9026" w:leader="none"/>
+      </w:tabs>
+    </w:pPr>
+    <w:rPr/>
+  </w:style>
+  <w:style w:type="paragraph" w:styleId="Caption1">
+    <w:name w:val="caption"/>
+    <w:basedOn w:val="Normal"/>
+    <w:next w:val="Normal"/>
+    <w:uiPriority w:val="35"/>
+    <w:unhideWhenUsed/>
+    <w:qFormat/>
+    <w:rsid w:val="00316a3f"/>
+    <w:pPr>
+      <w:spacing w:before="0" w:after="200"/>
+    </w:pPr>
+    <w:rPr>
+      <w:i/>
+      <w:iCs/>
+      <w:color w:val="44546A" w:themeColor="text2"/>
+      <w:sz w:val="18"/>
+      <w:szCs w:val="18"/>
+    </w:rPr>
+  </w:style>
+  <w:style w:type="paragraph" w:styleId="TableContents">
+    <w:name w:val="Table Contents"/>
+    <w:basedOn w:val="Normal"/>
+    <w:qFormat/>
+    <w:pPr>
+      <w:suppressLineNumbers/>
+    </w:pPr>
+    <w:rPr/>
+  </w:style>
+  <w:style w:type="paragraph" w:styleId="TableHeading">
+    <w:name w:val="Table Heading"/>
+    <w:basedOn w:val="TableContents"/>
+    <w:qFormat/>
+    <w:pPr>
+      <w:suppressLineNumbers/>
+      <w:jc w:val="center"/>
+    </w:pPr>
+    <w:rPr>
+      <w:b/>
+      <w:bCs/>
+    </w:rPr>
+  </w:style>
+  <w:style w:type="numbering" w:styleId="NoList" w:default="1">
+    <w:name w:val="No List"/>
+    <w:uiPriority w:val="99"/>
+    <w:semiHidden/>
+    <w:unhideWhenUsed/>
+    <w:qFormat/>
   </w:style>
   <w:style w:type="table" w:default="1" w:styleId="TableNormal">
     <w:name w:val="Normal Table"/>
@@ -948,134 +1668,6 @@
         <w:right w:w="108" w:type="dxa"/>
       </w:tblCellMar>
     </w:tblPr>
-  </w:style>
-  <w:style w:type="numbering" w:default="1" w:styleId="NoList">
-    <w:name w:val="No List"/>
-    <w:uiPriority w:val="99"/>
-    <w:semiHidden/>
-    <w:unhideWhenUsed/>
-  </w:style>
-  <w:style w:type="paragraph" w:styleId="Title">
-    <w:name w:val="Title"/>
-    <w:basedOn w:val="Normal"/>
-    <w:next w:val="Normal"/>
-    <w:link w:val="TitleChar"/>
-    <w:uiPriority w:val="10"/>
-    <w:qFormat/>
-    <w:rsid w:val="00597839"/>
-    <w:pPr>
-      <w:contextualSpacing/>
-    </w:pPr>
-    <w:rPr>
-      <w:rFonts w:asciiTheme="majorHAnsi" w:eastAsiaTheme="majorEastAsia" w:hAnsiTheme="majorHAnsi" w:cstheme="majorBidi"/>
-      <w:spacing w:val="-10"/>
-      <w:kern w:val="28"/>
-      <w:sz w:val="56"/>
-      <w:szCs w:val="56"/>
-    </w:rPr>
-  </w:style>
-  <w:style w:type="character" w:customStyle="1" w:styleId="TitleChar">
-    <w:name w:val="Title Char"/>
-    <w:basedOn w:val="DefaultParagraphFont"/>
-    <w:link w:val="Title"/>
-    <w:uiPriority w:val="10"/>
-    <w:rsid w:val="00597839"/>
-    <w:rPr>
-      <w:rFonts w:asciiTheme="majorHAnsi" w:eastAsiaTheme="majorEastAsia" w:hAnsiTheme="majorHAnsi" w:cstheme="majorBidi"/>
-      <w:spacing w:val="-10"/>
-      <w:kern w:val="28"/>
-      <w:sz w:val="56"/>
-      <w:szCs w:val="56"/>
-    </w:rPr>
-  </w:style>
-  <w:style w:type="paragraph" w:styleId="ListParagraph">
-    <w:name w:val="List Paragraph"/>
-    <w:basedOn w:val="Normal"/>
-    <w:uiPriority w:val="34"/>
-    <w:qFormat/>
-    <w:rsid w:val="00597839"/>
-    <w:pPr>
-      <w:ind w:left="720"/>
-      <w:contextualSpacing/>
-    </w:pPr>
-  </w:style>
-  <w:style w:type="character" w:customStyle="1" w:styleId="plainlinks">
-    <w:name w:val="plainlinks"/>
-    <w:basedOn w:val="DefaultParagraphFont"/>
-    <w:rsid w:val="00597839"/>
-  </w:style>
-  <w:style w:type="character" w:styleId="Hyperlink">
-    <w:name w:val="Hyperlink"/>
-    <w:basedOn w:val="DefaultParagraphFont"/>
-    <w:uiPriority w:val="99"/>
-    <w:semiHidden/>
-    <w:unhideWhenUsed/>
-    <w:rsid w:val="00597839"/>
-    <w:rPr>
-      <w:color w:val="0000FF"/>
-      <w:u w:val="single"/>
-    </w:rPr>
-  </w:style>
-  <w:style w:type="paragraph" w:styleId="Header">
-    <w:name w:val="header"/>
-    <w:basedOn w:val="Normal"/>
-    <w:link w:val="HeaderChar"/>
-    <w:uiPriority w:val="99"/>
-    <w:unhideWhenUsed/>
-    <w:rsid w:val="00597839"/>
-    <w:pPr>
-      <w:tabs>
-        <w:tab w:val="center" w:pos="4513"/>
-        <w:tab w:val="right" w:pos="9026"/>
-      </w:tabs>
-    </w:pPr>
-  </w:style>
-  <w:style w:type="character" w:customStyle="1" w:styleId="HeaderChar">
-    <w:name w:val="Header Char"/>
-    <w:basedOn w:val="DefaultParagraphFont"/>
-    <w:link w:val="Header"/>
-    <w:uiPriority w:val="99"/>
-    <w:rsid w:val="00597839"/>
-  </w:style>
-  <w:style w:type="paragraph" w:styleId="Footer">
-    <w:name w:val="footer"/>
-    <w:basedOn w:val="Normal"/>
-    <w:link w:val="FooterChar"/>
-    <w:uiPriority w:val="99"/>
-    <w:unhideWhenUsed/>
-    <w:rsid w:val="00597839"/>
-    <w:pPr>
-      <w:tabs>
-        <w:tab w:val="center" w:pos="4513"/>
-        <w:tab w:val="right" w:pos="9026"/>
-      </w:tabs>
-    </w:pPr>
-  </w:style>
-  <w:style w:type="character" w:customStyle="1" w:styleId="FooterChar">
-    <w:name w:val="Footer Char"/>
-    <w:basedOn w:val="DefaultParagraphFont"/>
-    <w:link w:val="Footer"/>
-    <w:uiPriority w:val="99"/>
-    <w:rsid w:val="00597839"/>
-  </w:style>
-  <w:style w:type="paragraph" w:styleId="Caption">
-    <w:name w:val="caption"/>
-    <w:basedOn w:val="Normal"/>
-    <w:next w:val="Normal"/>
-    <w:uiPriority w:val="35"/>
-    <w:unhideWhenUsed/>
-    <w:qFormat/>
-    <w:rsid w:val="00316A3F"/>
-    <w:pPr>
-      <w:spacing w:after="200"/>
-    </w:pPr>
-    <w:rPr>
-      <w:i/>
-      <w:iCs/>
-      <w:color w:val="44546A" w:themeColor="text2"/>
-      <w:sz w:val="18"/>
-      <w:szCs w:val="18"/>
-    </w:rPr>
   </w:style>
 </w:styles>
 </file>

</xml_diff>